<commit_message>
Se agrega el algoritmo de DFS: Búsqueda en Profundidad, funcionando perfectamente
</commit_message>
<xml_diff>
--- a/documentación algoritmos/Algoritmo de Búsqueda en Anchura (BFS).docx
+++ b/documentación algoritmos/Algoritmo de Búsqueda en Anchura (BFS).docx
@@ -21,14 +21,55 @@
           <w:color w:val="548DD4" w:themeColor="text2" w:themeTint="99"/>
           <w:sz w:val="44"/>
         </w:rPr>
-        <w:t>ritmo de Búsqueda en Anchura (BFS: Breadth</w:t>
-      </w:r>
-      <w:r>
-        <w:rPr>
-          <w:color w:val="548DD4" w:themeColor="text2" w:themeTint="99"/>
-          <w:sz w:val="44"/>
-        </w:rPr>
-        <w:t xml:space="preserve"> First Search)</w:t>
+        <w:t xml:space="preserve">ritmo de Búsqueda en Anchura (BFS: </w:t>
+      </w:r>
+      <w:proofErr w:type="spellStart"/>
+      <w:r>
+        <w:rPr>
+          <w:color w:val="548DD4" w:themeColor="text2" w:themeTint="99"/>
+          <w:sz w:val="44"/>
+        </w:rPr>
+        <w:t>Breadth</w:t>
+      </w:r>
+      <w:proofErr w:type="spellEnd"/>
+      <w:r>
+        <w:rPr>
+          <w:color w:val="548DD4" w:themeColor="text2" w:themeTint="99"/>
+          <w:sz w:val="44"/>
+        </w:rPr>
+        <w:t xml:space="preserve"> </w:t>
+      </w:r>
+      <w:proofErr w:type="spellStart"/>
+      <w:r>
+        <w:rPr>
+          <w:color w:val="548DD4" w:themeColor="text2" w:themeTint="99"/>
+          <w:sz w:val="44"/>
+        </w:rPr>
+        <w:t>First</w:t>
+      </w:r>
+      <w:proofErr w:type="spellEnd"/>
+      <w:r>
+        <w:rPr>
+          <w:color w:val="548DD4" w:themeColor="text2" w:themeTint="99"/>
+          <w:sz w:val="44"/>
+        </w:rPr>
+        <w:t xml:space="preserve"> </w:t>
+      </w:r>
+      <w:proofErr w:type="spellStart"/>
+      <w:r>
+        <w:rPr>
+          <w:color w:val="548DD4" w:themeColor="text2" w:themeTint="99"/>
+          <w:sz w:val="44"/>
+        </w:rPr>
+        <w:t>Search</w:t>
+      </w:r>
+      <w:proofErr w:type="spellEnd"/>
+      <w:r>
+        <w:rPr>
+          <w:color w:val="548DD4" w:themeColor="text2" w:themeTint="99"/>
+          <w:sz w:val="44"/>
+        </w:rPr>
+        <w:t>)</w:t>
       </w:r>
     </w:p>
     <w:p>
@@ -70,6 +111,9 @@
     <w:p>
       <w:r>
         <w:t>Cantidad de Ramas del Recorrido</w:t>
+      </w:r>
+      <w:r>
+        <w:t xml:space="preserve"> – Nodo Inicial (Raíz del Árbol del Recorrido)</w:t>
       </w:r>
     </w:p>
     <w:p/>

</xml_diff>